<commit_message>
updated the promethus and grafana
</commit_message>
<xml_diff>
--- a/promethus and grafana/errors.docx
+++ b/promethus and grafana/errors.docx
@@ -3,12 +3,45 @@
 <w:document xmlns:wpc="http://schemas.microsoft.com/office/word/2010/wordprocessingCanvas" xmlns:cx="http://schemas.microsoft.com/office/drawing/2014/chartex" xmlns:cx1="http://schemas.microsoft.com/office/drawing/2015/9/8/chartex" xmlns:cx2="http://schemas.microsoft.com/office/drawing/2015/10/21/chartex" xmlns:cx3="http://schemas.microsoft.com/office/drawing/2016/5/9/chartex" xmlns:cx4="http://schemas.microsoft.com/office/drawing/2016/5/10/chartex" xmlns:cx5="http://schemas.microsoft.com/office/drawing/2016/5/11/chartex" xmlns:cx6="http://schemas.microsoft.com/office/drawing/2016/5/12/chartex" xmlns:cx7="http://schemas.microsoft.com/office/drawing/2016/5/13/chartex" xmlns:cx8="http://schemas.microsoft.com/office/drawing/2016/5/14/chartex" xmlns:mc="http://schemas.openxmlformats.org/markup-compatibility/2006" xmlns:aink="http://schemas.microsoft.com/office/drawing/2016/ink" xmlns:am3d="http://schemas.microsoft.com/office/drawing/2017/model3d" xmlns:o="urn:schemas-microsoft-com:office:office" xmlns:oel="http://schemas.microsoft.com/office/2019/extlst" xmlns:r="http://schemas.openxmlformats.org/officeDocument/2006/relationships" xmlns:m="http://schemas.openxmlformats.org/officeDocument/2006/math" xmlns:v="urn:schemas-microsoft-com:vml" xmlns:wp14="http://schemas.microsoft.com/office/word/2010/wordprocessingDrawing" xmlns:wp="http://schemas.openxmlformats.org/drawingml/2006/wordprocessingDrawing" xmlns:w10="urn:schemas-microsoft-com:office:word" xmlns:w="http://schemas.openxmlformats.org/wordprocessingml/2006/main" xmlns:w14="http://schemas.microsoft.com/office/word/2010/wordml" xmlns:w15="http://schemas.microsoft.com/office/word/2012/wordml" xmlns:w16cex="http://schemas.microsoft.com/office/word/2018/wordml/cex" xmlns:w16cid="http://schemas.microsoft.com/office/word/2016/wordml/cid" xmlns:w16="http://schemas.microsoft.com/office/word/2018/wordml" xmlns:w16du="http://schemas.microsoft.com/office/word/2023/wordml/word16du" xmlns:w16sdtdh="http://schemas.microsoft.com/office/word/2020/wordml/sdtdatahash" xmlns:w16se="http://schemas.microsoft.com/office/word/2015/wordml/symex" xmlns:wpg="http://schemas.microsoft.com/office/word/2010/wordprocessingGroup" xmlns:wpi="http://schemas.microsoft.com/office/word/2010/wordprocessingInk" xmlns:wne="http://schemas.microsoft.com/office/word/2006/wordml" xmlns:wps="http://schemas.microsoft.com/office/word/2010/wordprocessingShape" mc:Ignorable="w14 w15 w16se w16cid w16 w16cex w16sdtdh w16du wp14">
   <w:body>
     <w:p>
+      <w:pPr>
+        <w:rPr>
+          <w:noProof/>
+        </w:rPr>
+      </w:pPr>
+      <w:r>
+        <w:rPr>
+          <w:noProof/>
+        </w:rPr>
+        <w:t>Promethus:</w:t>
+      </w:r>
+    </w:p>
+    <w:p>
+      <w:pPr>
+        <w:rPr>
+          <w:noProof/>
+        </w:rPr>
+      </w:pPr>
+    </w:p>
+    <w:p>
+      <w:pPr>
+        <w:rPr>
+          <w:noProof/>
+        </w:rPr>
+      </w:pPr>
+      <w:r>
+        <w:rPr>
+          <w:noProof/>
+        </w:rPr>
+        <w:t>Iam getting the error in the creation of pods:</w:t>
+      </w:r>
+    </w:p>
+    <w:p>
       <w:r>
         <w:drawing>
-          <wp:inline distT="0" distB="0" distL="0" distR="0" wp14:anchorId="223F980C" wp14:editId="3AF84B39">
-            <wp:extent cx="5731510" cy="582930"/>
-            <wp:effectExtent l="0" t="0" r="2540" b="7620"/>
-            <wp:docPr id="1754164555" name="Picture 1"/>
+          <wp:inline distT="0" distB="0" distL="0" distR="0" wp14:anchorId="564CB74B" wp14:editId="2FBD39E2">
+            <wp:extent cx="5731510" cy="900430"/>
+            <wp:effectExtent l="0" t="0" r="2540" b="0"/>
+            <wp:docPr id="1891632479" name="Picture 1"/>
             <wp:cNvGraphicFramePr>
               <a:graphicFrameLocks xmlns:a="http://schemas.openxmlformats.org/drawingml/2006/main" noChangeAspect="1"/>
             </wp:cNvGraphicFramePr>
@@ -16,7 +49,7 @@
               <a:graphicData uri="http://schemas.openxmlformats.org/drawingml/2006/picture">
                 <pic:pic xmlns:pic="http://schemas.openxmlformats.org/drawingml/2006/picture">
                   <pic:nvPicPr>
-                    <pic:cNvPr id="1754164555" name=""/>
+                    <pic:cNvPr id="1891632479" name=""/>
                     <pic:cNvPicPr/>
                   </pic:nvPicPr>
                   <pic:blipFill>
@@ -28,7 +61,7 @@
                   <pic:spPr>
                     <a:xfrm>
                       <a:off x="0" y="0"/>
-                      <a:ext cx="5731510" cy="582930"/>
+                      <a:ext cx="5731510" cy="900430"/>
                     </a:xfrm>
                     <a:prstGeom prst="rect">
                       <a:avLst/>
@@ -41,6 +74,165 @@
         </w:drawing>
       </w:r>
     </w:p>
+    <w:p/>
+    <w:p>
+      <w:r>
+        <w:t>I have checked the logs</w:t>
+      </w:r>
+    </w:p>
+    <w:p/>
+    <w:p>
+      <w:r>
+        <w:drawing>
+          <wp:inline distT="0" distB="0" distL="0" distR="0" wp14:anchorId="0CC0A153" wp14:editId="215EA933">
+            <wp:extent cx="5731510" cy="1156335"/>
+            <wp:effectExtent l="0" t="0" r="2540" b="5715"/>
+            <wp:docPr id="2046370041" name="Picture 1"/>
+            <wp:cNvGraphicFramePr>
+              <a:graphicFrameLocks xmlns:a="http://schemas.openxmlformats.org/drawingml/2006/main" noChangeAspect="1"/>
+            </wp:cNvGraphicFramePr>
+            <a:graphic xmlns:a="http://schemas.openxmlformats.org/drawingml/2006/main">
+              <a:graphicData uri="http://schemas.openxmlformats.org/drawingml/2006/picture">
+                <pic:pic xmlns:pic="http://schemas.openxmlformats.org/drawingml/2006/picture">
+                  <pic:nvPicPr>
+                    <pic:cNvPr id="2046370041" name=""/>
+                    <pic:cNvPicPr/>
+                  </pic:nvPicPr>
+                  <pic:blipFill>
+                    <a:blip r:embed="rId5"/>
+                    <a:stretch>
+                      <a:fillRect/>
+                    </a:stretch>
+                  </pic:blipFill>
+                  <pic:spPr>
+                    <a:xfrm>
+                      <a:off x="0" y="0"/>
+                      <a:ext cx="5731510" cy="1156335"/>
+                    </a:xfrm>
+                    <a:prstGeom prst="rect">
+                      <a:avLst/>
+                    </a:prstGeom>
+                  </pic:spPr>
+                </pic:pic>
+              </a:graphicData>
+            </a:graphic>
+          </wp:inline>
+        </w:drawing>
+      </w:r>
+    </w:p>
+    <w:p/>
+    <w:p>
+      <w:r>
+        <w:t xml:space="preserve">I </w:t>
+      </w:r>
+      <w:r>
+        <w:t>have understood</w:t>
+      </w:r>
+      <w:r>
+        <w:t xml:space="preserve"> the problem is </w:t>
+      </w:r>
+      <w:r>
+        <w:t xml:space="preserve">port. 9090 port </w:t>
+      </w:r>
+      <w:proofErr w:type="spellStart"/>
+      <w:proofErr w:type="gramStart"/>
+      <w:r>
+        <w:t>problem.i</w:t>
+      </w:r>
+      <w:proofErr w:type="spellEnd"/>
+      <w:proofErr w:type="gramEnd"/>
+      <w:r>
+        <w:t xml:space="preserve"> </w:t>
+      </w:r>
+      <w:proofErr w:type="spellStart"/>
+      <w:r>
+        <w:t>hav</w:t>
+      </w:r>
+      <w:proofErr w:type="spellEnd"/>
+      <w:r>
+        <w:t xml:space="preserve"> enable the port in open stack website also but also same problem,\</w:t>
+      </w:r>
+    </w:p>
+    <w:p>
+      <w:r>
+        <w:drawing>
+          <wp:inline distT="0" distB="0" distL="0" distR="0" wp14:anchorId="1C7AF688" wp14:editId="02279160">
+            <wp:extent cx="5731510" cy="342265"/>
+            <wp:effectExtent l="0" t="0" r="2540" b="635"/>
+            <wp:docPr id="399616023" name="Picture 1"/>
+            <wp:cNvGraphicFramePr>
+              <a:graphicFrameLocks xmlns:a="http://schemas.openxmlformats.org/drawingml/2006/main" noChangeAspect="1"/>
+            </wp:cNvGraphicFramePr>
+            <a:graphic xmlns:a="http://schemas.openxmlformats.org/drawingml/2006/main">
+              <a:graphicData uri="http://schemas.openxmlformats.org/drawingml/2006/picture">
+                <pic:pic xmlns:pic="http://schemas.openxmlformats.org/drawingml/2006/picture">
+                  <pic:nvPicPr>
+                    <pic:cNvPr id="399616023" name=""/>
+                    <pic:cNvPicPr/>
+                  </pic:nvPicPr>
+                  <pic:blipFill>
+                    <a:blip r:embed="rId6"/>
+                    <a:stretch>
+                      <a:fillRect/>
+                    </a:stretch>
+                  </pic:blipFill>
+                  <pic:spPr>
+                    <a:xfrm>
+                      <a:off x="0" y="0"/>
+                      <a:ext cx="5731510" cy="342265"/>
+                    </a:xfrm>
+                    <a:prstGeom prst="rect">
+                      <a:avLst/>
+                    </a:prstGeom>
+                  </pic:spPr>
+                </pic:pic>
+              </a:graphicData>
+            </a:graphic>
+          </wp:inline>
+        </w:drawing>
+      </w:r>
+    </w:p>
+    <w:p>
+      <w:r>
+        <w:drawing>
+          <wp:inline distT="0" distB="0" distL="0" distR="0" wp14:anchorId="708002D3" wp14:editId="48C10F2B">
+            <wp:extent cx="5731510" cy="267335"/>
+            <wp:effectExtent l="0" t="0" r="2540" b="0"/>
+            <wp:docPr id="550940253" name="Picture 1"/>
+            <wp:cNvGraphicFramePr>
+              <a:graphicFrameLocks xmlns:a="http://schemas.openxmlformats.org/drawingml/2006/main" noChangeAspect="1"/>
+            </wp:cNvGraphicFramePr>
+            <a:graphic xmlns:a="http://schemas.openxmlformats.org/drawingml/2006/main">
+              <a:graphicData uri="http://schemas.openxmlformats.org/drawingml/2006/picture">
+                <pic:pic xmlns:pic="http://schemas.openxmlformats.org/drawingml/2006/picture">
+                  <pic:nvPicPr>
+                    <pic:cNvPr id="550940253" name=""/>
+                    <pic:cNvPicPr/>
+                  </pic:nvPicPr>
+                  <pic:blipFill>
+                    <a:blip r:embed="rId7"/>
+                    <a:stretch>
+                      <a:fillRect/>
+                    </a:stretch>
+                  </pic:blipFill>
+                  <pic:spPr>
+                    <a:xfrm>
+                      <a:off x="0" y="0"/>
+                      <a:ext cx="5731510" cy="267335"/>
+                    </a:xfrm>
+                    <a:prstGeom prst="rect">
+                      <a:avLst/>
+                    </a:prstGeom>
+                  </pic:spPr>
+                </pic:pic>
+              </a:graphicData>
+            </a:graphic>
+          </wp:inline>
+        </w:drawing>
+      </w:r>
+    </w:p>
+    <w:p/>
+    <w:p/>
     <w:sectPr>
       <w:pgSz w:w="11906" w:h="16838"/>
       <w:pgMar w:top="1440" w:right="1440" w:bottom="1440" w:left="1440" w:header="708" w:footer="708" w:gutter="0"/>

</xml_diff>

<commit_message>
errors facing with prometheus and grafana
</commit_message>
<xml_diff>
--- a/promethus and grafana/errors.docx
+++ b/promethus and grafana/errors.docx
@@ -21,6 +21,34 @@
           <w:noProof/>
         </w:rPr>
       </w:pPr>
+      <w:r>
+        <w:rPr>
+          <w:noProof/>
+        </w:rPr>
+        <w:t xml:space="preserve">Errros coming when try to install with </w:t>
+      </w:r>
+      <w:r>
+        <w:rPr>
+          <w:b/>
+          <w:bCs/>
+          <w:noProof/>
+          <w:color w:val="FF0000"/>
+        </w:rPr>
+        <w:t>helm</w:t>
+      </w:r>
+      <w:r>
+        <w:rPr>
+          <w:noProof/>
+        </w:rPr>
+        <w:t>:</w:t>
+      </w:r>
+    </w:p>
+    <w:p>
+      <w:pPr>
+        <w:rPr>
+          <w:noProof/>
+        </w:rPr>
+      </w:pPr>
     </w:p>
     <w:p>
       <w:pPr>
@@ -37,6 +65,9 @@
     </w:p>
     <w:p>
       <w:r>
+        <w:rPr>
+          <w:noProof/>
+        </w:rPr>
         <w:drawing>
           <wp:inline distT="0" distB="0" distL="0" distR="0" wp14:anchorId="564CB74B" wp14:editId="2FBD39E2">
             <wp:extent cx="5731510" cy="900430"/>
@@ -83,6 +114,9 @@
     <w:p/>
     <w:p>
       <w:r>
+        <w:rPr>
+          <w:noProof/>
+        </w:rPr>
         <w:drawing>
           <wp:inline distT="0" distB="0" distL="0" distR="0" wp14:anchorId="0CC0A153" wp14:editId="215EA933">
             <wp:extent cx="5731510" cy="1156335"/>
@@ -134,27 +168,35 @@
       <w:r>
         <w:t xml:space="preserve">port. 9090 port </w:t>
       </w:r>
-      <w:proofErr w:type="spellStart"/>
+      <w:r>
+        <w:t>problem. I</w:t>
+      </w:r>
+      <w:r>
+        <w:t xml:space="preserve"> hav</w:t>
+      </w:r>
+      <w:r>
+        <w:t>e</w:t>
+      </w:r>
+      <w:r>
+        <w:t xml:space="preserve"> </w:t>
+      </w:r>
       <w:proofErr w:type="gramStart"/>
       <w:r>
-        <w:t>problem.i</w:t>
-      </w:r>
-      <w:proofErr w:type="spellEnd"/>
+        <w:t>enable</w:t>
+      </w:r>
       <w:proofErr w:type="gramEnd"/>
       <w:r>
-        <w:t xml:space="preserve"> </w:t>
-      </w:r>
-      <w:proofErr w:type="spellStart"/>
-      <w:r>
-        <w:t>hav</w:t>
-      </w:r>
-      <w:proofErr w:type="spellEnd"/>
-      <w:r>
-        <w:t xml:space="preserve"> enable the port in open stack website also but also same problem,\</w:t>
-      </w:r>
-    </w:p>
-    <w:p>
-      <w:r>
+        <w:t xml:space="preserve"> the port in open stack website also but also same problem</w:t>
+      </w:r>
+      <w:r>
+        <w:t>.</w:t>
+      </w:r>
+    </w:p>
+    <w:p>
+      <w:r>
+        <w:rPr>
+          <w:noProof/>
+        </w:rPr>
         <w:drawing>
           <wp:inline distT="0" distB="0" distL="0" distR="0" wp14:anchorId="1C7AF688" wp14:editId="02279160">
             <wp:extent cx="5731510" cy="342265"/>
@@ -194,6 +236,9 @@
     </w:p>
     <w:p>
       <w:r>
+        <w:rPr>
+          <w:noProof/>
+        </w:rPr>
         <w:drawing>
           <wp:inline distT="0" distB="0" distL="0" distR="0" wp14:anchorId="708002D3" wp14:editId="48C10F2B">
             <wp:extent cx="5731510" cy="267335"/>
@@ -231,6 +276,519 @@
         </w:drawing>
       </w:r>
     </w:p>
+    <w:p/>
+    <w:p>
+      <w:pPr>
+        <w:rPr>
+          <w:b/>
+          <w:bCs/>
+          <w:color w:val="FF0000"/>
+        </w:rPr>
+      </w:pPr>
+      <w:r>
+        <w:t>we have enabled the all ports also in the website, but also, we are facing the same issue</w:t>
+      </w:r>
+      <w:r>
+        <w:rPr>
+          <w:b/>
+          <w:bCs/>
+          <w:color w:val="FF0000"/>
+        </w:rPr>
+        <w:t>.</w:t>
+      </w:r>
+      <w:r>
+        <w:rPr>
+          <w:b/>
+          <w:bCs/>
+          <w:color w:val="FF0000"/>
+        </w:rPr>
+        <w:t xml:space="preserve"> Connection </w:t>
+      </w:r>
+      <w:proofErr w:type="spellStart"/>
+      <w:r>
+        <w:rPr>
+          <w:b/>
+          <w:bCs/>
+          <w:color w:val="FF0000"/>
+        </w:rPr>
+        <w:t>refued</w:t>
+      </w:r>
+      <w:proofErr w:type="spellEnd"/>
+      <w:r>
+        <w:rPr>
+          <w:b/>
+          <w:bCs/>
+          <w:color w:val="FF0000"/>
+        </w:rPr>
+        <w:t>.</w:t>
+      </w:r>
+    </w:p>
+    <w:p>
+      <w:r>
+        <w:rPr>
+          <w:noProof/>
+        </w:rPr>
+        <w:drawing>
+          <wp:inline distT="0" distB="0" distL="0" distR="0" wp14:anchorId="7490D027" wp14:editId="728E697E">
+            <wp:extent cx="5731510" cy="840105"/>
+            <wp:effectExtent l="0" t="0" r="2540" b="0"/>
+            <wp:docPr id="1739864241" name="Picture 1"/>
+            <wp:cNvGraphicFramePr>
+              <a:graphicFrameLocks xmlns:a="http://schemas.openxmlformats.org/drawingml/2006/main" noChangeAspect="1"/>
+            </wp:cNvGraphicFramePr>
+            <a:graphic xmlns:a="http://schemas.openxmlformats.org/drawingml/2006/main">
+              <a:graphicData uri="http://schemas.openxmlformats.org/drawingml/2006/picture">
+                <pic:pic xmlns:pic="http://schemas.openxmlformats.org/drawingml/2006/picture">
+                  <pic:nvPicPr>
+                    <pic:cNvPr id="84506286" name=""/>
+                    <pic:cNvPicPr/>
+                  </pic:nvPicPr>
+                  <pic:blipFill>
+                    <a:blip r:embed="rId8"/>
+                    <a:stretch>
+                      <a:fillRect/>
+                    </a:stretch>
+                  </pic:blipFill>
+                  <pic:spPr>
+                    <a:xfrm>
+                      <a:off x="0" y="0"/>
+                      <a:ext cx="5731510" cy="840105"/>
+                    </a:xfrm>
+                    <a:prstGeom prst="rect">
+                      <a:avLst/>
+                    </a:prstGeom>
+                  </pic:spPr>
+                </pic:pic>
+              </a:graphicData>
+            </a:graphic>
+          </wp:inline>
+        </w:drawing>
+      </w:r>
+    </w:p>
+    <w:p/>
+    <w:p/>
+    <w:p/>
+    <w:p/>
+    <w:p>
+      <w:r>
+        <w:lastRenderedPageBreak/>
+        <w:t>So,</w:t>
+      </w:r>
+      <w:r>
+        <w:t xml:space="preserve"> I </w:t>
+      </w:r>
+      <w:r>
+        <w:t>decided,</w:t>
+      </w:r>
+      <w:r>
+        <w:t xml:space="preserve"> to install in my second </w:t>
+      </w:r>
+      <w:proofErr w:type="spellStart"/>
+      <w:r>
+        <w:t>vm</w:t>
+      </w:r>
+      <w:proofErr w:type="spellEnd"/>
+      <w:r>
+        <w:t>, may be chance of working.</w:t>
+      </w:r>
+    </w:p>
+    <w:p>
+      <w:r>
+        <w:t xml:space="preserve">But </w:t>
+      </w:r>
+      <w:r>
+        <w:t>also,</w:t>
+      </w:r>
+      <w:r>
+        <w:t xml:space="preserve"> </w:t>
+      </w:r>
+      <w:proofErr w:type="spellStart"/>
+      <w:r>
+        <w:t>iam</w:t>
+      </w:r>
+      <w:proofErr w:type="spellEnd"/>
+      <w:r>
+        <w:t xml:space="preserve"> facing the same issue.</w:t>
+      </w:r>
+    </w:p>
+    <w:p>
+      <w:r>
+        <w:rPr>
+          <w:noProof/>
+        </w:rPr>
+        <w:drawing>
+          <wp:inline distT="0" distB="0" distL="0" distR="0" wp14:anchorId="76E0D3D6" wp14:editId="70CFC393">
+            <wp:extent cx="5731510" cy="1102360"/>
+            <wp:effectExtent l="0" t="0" r="2540" b="2540"/>
+            <wp:docPr id="2124447343" name="Picture 1"/>
+            <wp:cNvGraphicFramePr>
+              <a:graphicFrameLocks xmlns:a="http://schemas.openxmlformats.org/drawingml/2006/main" noChangeAspect="1"/>
+            </wp:cNvGraphicFramePr>
+            <a:graphic xmlns:a="http://schemas.openxmlformats.org/drawingml/2006/main">
+              <a:graphicData uri="http://schemas.openxmlformats.org/drawingml/2006/picture">
+                <pic:pic xmlns:pic="http://schemas.openxmlformats.org/drawingml/2006/picture">
+                  <pic:nvPicPr>
+                    <pic:cNvPr id="2124447343" name=""/>
+                    <pic:cNvPicPr/>
+                  </pic:nvPicPr>
+                  <pic:blipFill>
+                    <a:blip r:embed="rId9"/>
+                    <a:stretch>
+                      <a:fillRect/>
+                    </a:stretch>
+                  </pic:blipFill>
+                  <pic:spPr>
+                    <a:xfrm>
+                      <a:off x="0" y="0"/>
+                      <a:ext cx="5731510" cy="1102360"/>
+                    </a:xfrm>
+                    <a:prstGeom prst="rect">
+                      <a:avLst/>
+                    </a:prstGeom>
+                  </pic:spPr>
+                </pic:pic>
+              </a:graphicData>
+            </a:graphic>
+          </wp:inline>
+        </w:drawing>
+      </w:r>
+    </w:p>
+    <w:p/>
+    <w:p>
+      <w:r>
+        <w:t>2) using yaml files</w:t>
+      </w:r>
+    </w:p>
+    <w:p/>
+    <w:p>
+      <w:proofErr w:type="gramStart"/>
+      <w:r>
+        <w:t>so</w:t>
+      </w:r>
+      <w:proofErr w:type="gramEnd"/>
+      <w:r>
+        <w:t xml:space="preserve"> I deleted all, this time I followed this links </w:t>
+      </w:r>
+    </w:p>
+    <w:p>
+      <w:pPr>
+        <w:rPr>
+          <w:sz w:val="20"/>
+        </w:rPr>
+      </w:pPr>
+      <w:hyperlink r:id="rId10" w:tgtFrame="_blank" w:history="1">
+        <w:r>
+          <w:rPr>
+            <w:rStyle w:val="Hyperlink"/>
+            <w:sz w:val="20"/>
+          </w:rPr>
+          <w:t>https://medium.com/@vinoji2005/install-prometheus-on-kubernetes-tutorial-and-example-6b3c800e7e1c</w:t>
+        </w:r>
+      </w:hyperlink>
+      <w:r>
+        <w:rPr>
+          <w:sz w:val="20"/>
+        </w:rPr>
+        <w:br/>
+      </w:r>
+      <w:hyperlink r:id="rId11" w:tgtFrame="_blank" w:history="1">
+        <w:r>
+          <w:rPr>
+            <w:rStyle w:val="Hyperlink"/>
+            <w:sz w:val="20"/>
+          </w:rPr>
+          <w:t>https://medium.com/@gurpreets0610/deploy-prometheus-grafana-on-kubernetes-cluster-e8395cc16f91</w:t>
+        </w:r>
+      </w:hyperlink>
+    </w:p>
+    <w:p>
+      <w:pPr>
+        <w:rPr>
+          <w:sz w:val="20"/>
+        </w:rPr>
+      </w:pPr>
+    </w:p>
+    <w:p>
+      <w:pPr>
+        <w:rPr>
+          <w:sz w:val="20"/>
+        </w:rPr>
+      </w:pPr>
+      <w:r>
+        <w:rPr>
+          <w:sz w:val="20"/>
+        </w:rPr>
+        <w:t>we downloaded the Prometheus, but it is not working like as expected. Not successfully downloaded.</w:t>
+      </w:r>
+      <w:r>
+        <w:rPr>
+          <w:sz w:val="20"/>
+        </w:rPr>
+        <w:br/>
+        <w:t>we need Prometheus- server and export node as pods. But they said only how to download the server. that is why we are facing this error.</w:t>
+      </w:r>
+    </w:p>
+    <w:p>
+      <w:pPr>
+        <w:rPr>
+          <w:sz w:val="20"/>
+        </w:rPr>
+      </w:pPr>
+    </w:p>
+    <w:p>
+      <w:pPr>
+        <w:rPr>
+          <w:sz w:val="20"/>
+        </w:rPr>
+      </w:pPr>
+      <w:r>
+        <w:rPr>
+          <w:sz w:val="20"/>
+        </w:rPr>
+        <w:t>3) we try to install this time from starch with out using any helm and yaml files.</w:t>
+      </w:r>
+    </w:p>
+    <w:p>
+      <w:pPr>
+        <w:rPr>
+          <w:sz w:val="20"/>
+        </w:rPr>
+      </w:pPr>
+      <w:hyperlink r:id="rId12" w:history="1">
+        <w:r>
+          <w:rPr>
+            <w:rStyle w:val="Hyperlink"/>
+            <w:sz w:val="20"/>
+          </w:rPr>
+          <w:t>https://youtu.be/hePmCMmekmo?si=HRcfnv5RiMiepNxJ</w:t>
+        </w:r>
+      </w:hyperlink>
+    </w:p>
+    <w:p>
+      <w:pPr>
+        <w:rPr>
+          <w:sz w:val="20"/>
+        </w:rPr>
+      </w:pPr>
+    </w:p>
+    <w:p>
+      <w:pPr>
+        <w:rPr>
+          <w:sz w:val="20"/>
+        </w:rPr>
+      </w:pPr>
+      <w:r>
+        <w:rPr>
+          <w:sz w:val="20"/>
+        </w:rPr>
+        <w:t xml:space="preserve">successfully install the Prometheus and Grafana. </w:t>
+      </w:r>
+    </w:p>
+    <w:p>
+      <w:pPr>
+        <w:pStyle w:val="NormalWeb"/>
+      </w:pPr>
+      <w:r>
+        <w:rPr>
+          <w:noProof/>
+        </w:rPr>
+        <w:drawing>
+          <wp:inline distT="0" distB="0" distL="0" distR="0" wp14:anchorId="3359BD8E" wp14:editId="6310F79F">
+            <wp:extent cx="5731510" cy="2119630"/>
+            <wp:effectExtent l="0" t="0" r="2540" b="0"/>
+            <wp:docPr id="444123410" name="Picture 3"/>
+            <wp:cNvGraphicFramePr>
+              <a:graphicFrameLocks xmlns:a="http://schemas.openxmlformats.org/drawingml/2006/main" noChangeAspect="1"/>
+            </wp:cNvGraphicFramePr>
+            <a:graphic xmlns:a="http://schemas.openxmlformats.org/drawingml/2006/main">
+              <a:graphicData uri="http://schemas.openxmlformats.org/drawingml/2006/picture">
+                <pic:pic xmlns:pic="http://schemas.openxmlformats.org/drawingml/2006/picture">
+                  <pic:nvPicPr>
+                    <pic:cNvPr id="0" name="Picture 8"/>
+                    <pic:cNvPicPr>
+                      <a:picLocks noChangeAspect="1" noChangeArrowheads="1"/>
+                    </pic:cNvPicPr>
+                  </pic:nvPicPr>
+                  <pic:blipFill>
+                    <a:blip r:embed="rId13" cstate="print">
+                      <a:extLst>
+                        <a:ext uri="{28A0092B-C50C-407E-A947-70E740481C1C}">
+                          <a14:useLocalDpi xmlns:a14="http://schemas.microsoft.com/office/drawing/2010/main" val="0"/>
+                        </a:ext>
+                      </a:extLst>
+                    </a:blip>
+                    <a:srcRect/>
+                    <a:stretch>
+                      <a:fillRect/>
+                    </a:stretch>
+                  </pic:blipFill>
+                  <pic:spPr bwMode="auto">
+                    <a:xfrm>
+                      <a:off x="0" y="0"/>
+                      <a:ext cx="5731510" cy="2119630"/>
+                    </a:xfrm>
+                    <a:prstGeom prst="rect">
+                      <a:avLst/>
+                    </a:prstGeom>
+                    <a:noFill/>
+                    <a:ln>
+                      <a:noFill/>
+                    </a:ln>
+                  </pic:spPr>
+                </pic:pic>
+              </a:graphicData>
+            </a:graphic>
+          </wp:inline>
+        </w:drawing>
+      </w:r>
+    </w:p>
+    <w:p>
+      <w:pPr>
+        <w:pStyle w:val="NormalWeb"/>
+      </w:pPr>
+      <w:r>
+        <w:rPr>
+          <w:noProof/>
+        </w:rPr>
+        <w:lastRenderedPageBreak/>
+        <w:drawing>
+          <wp:inline distT="0" distB="0" distL="0" distR="0" wp14:anchorId="11B1BB4E" wp14:editId="14AA4475">
+            <wp:extent cx="5731510" cy="2663825"/>
+            <wp:effectExtent l="0" t="0" r="2540" b="3175"/>
+            <wp:docPr id="585297085" name="Picture 4"/>
+            <wp:cNvGraphicFramePr>
+              <a:graphicFrameLocks xmlns:a="http://schemas.openxmlformats.org/drawingml/2006/main" noChangeAspect="1"/>
+            </wp:cNvGraphicFramePr>
+            <a:graphic xmlns:a="http://schemas.openxmlformats.org/drawingml/2006/main">
+              <a:graphicData uri="http://schemas.openxmlformats.org/drawingml/2006/picture">
+                <pic:pic xmlns:pic="http://schemas.openxmlformats.org/drawingml/2006/picture">
+                  <pic:nvPicPr>
+                    <pic:cNvPr id="0" name="Picture 10"/>
+                    <pic:cNvPicPr>
+                      <a:picLocks noChangeAspect="1" noChangeArrowheads="1"/>
+                    </pic:cNvPicPr>
+                  </pic:nvPicPr>
+                  <pic:blipFill>
+                    <a:blip r:embed="rId14" cstate="print">
+                      <a:extLst>
+                        <a:ext uri="{28A0092B-C50C-407E-A947-70E740481C1C}">
+                          <a14:useLocalDpi xmlns:a14="http://schemas.microsoft.com/office/drawing/2010/main" val="0"/>
+                        </a:ext>
+                      </a:extLst>
+                    </a:blip>
+                    <a:srcRect/>
+                    <a:stretch>
+                      <a:fillRect/>
+                    </a:stretch>
+                  </pic:blipFill>
+                  <pic:spPr bwMode="auto">
+                    <a:xfrm>
+                      <a:off x="0" y="0"/>
+                      <a:ext cx="5731510" cy="2663825"/>
+                    </a:xfrm>
+                    <a:prstGeom prst="rect">
+                      <a:avLst/>
+                    </a:prstGeom>
+                    <a:noFill/>
+                    <a:ln>
+                      <a:noFill/>
+                    </a:ln>
+                  </pic:spPr>
+                </pic:pic>
+              </a:graphicData>
+            </a:graphic>
+          </wp:inline>
+        </w:drawing>
+      </w:r>
+    </w:p>
+    <w:p>
+      <w:pPr>
+        <w:rPr>
+          <w:sz w:val="20"/>
+        </w:rPr>
+      </w:pPr>
+    </w:p>
+    <w:p>
+      <w:pPr>
+        <w:rPr>
+          <w:sz w:val="20"/>
+        </w:rPr>
+      </w:pPr>
+      <w:r>
+        <w:rPr>
+          <w:sz w:val="20"/>
+        </w:rPr>
+        <w:t>Error:</w:t>
+      </w:r>
+    </w:p>
+    <w:p>
+      <w:pPr>
+        <w:pStyle w:val="NormalWeb"/>
+      </w:pPr>
+      <w:r>
+        <w:rPr>
+          <w:noProof/>
+        </w:rPr>
+        <w:drawing>
+          <wp:inline distT="0" distB="0" distL="0" distR="0" wp14:anchorId="169E971B" wp14:editId="3D8A76F4">
+            <wp:extent cx="5731510" cy="1045210"/>
+            <wp:effectExtent l="0" t="0" r="2540" b="2540"/>
+            <wp:docPr id="1248139719" name="Picture 5"/>
+            <wp:cNvGraphicFramePr>
+              <a:graphicFrameLocks xmlns:a="http://schemas.openxmlformats.org/drawingml/2006/main" noChangeAspect="1"/>
+            </wp:cNvGraphicFramePr>
+            <a:graphic xmlns:a="http://schemas.openxmlformats.org/drawingml/2006/main">
+              <a:graphicData uri="http://schemas.openxmlformats.org/drawingml/2006/picture">
+                <pic:pic xmlns:pic="http://schemas.openxmlformats.org/drawingml/2006/picture">
+                  <pic:nvPicPr>
+                    <pic:cNvPr id="0" name="Picture 12"/>
+                    <pic:cNvPicPr>
+                      <a:picLocks noChangeAspect="1" noChangeArrowheads="1"/>
+                    </pic:cNvPicPr>
+                  </pic:nvPicPr>
+                  <pic:blipFill>
+                    <a:blip r:embed="rId15">
+                      <a:extLst>
+                        <a:ext uri="{28A0092B-C50C-407E-A947-70E740481C1C}">
+                          <a14:useLocalDpi xmlns:a14="http://schemas.microsoft.com/office/drawing/2010/main" val="0"/>
+                        </a:ext>
+                      </a:extLst>
+                    </a:blip>
+                    <a:srcRect/>
+                    <a:stretch>
+                      <a:fillRect/>
+                    </a:stretch>
+                  </pic:blipFill>
+                  <pic:spPr bwMode="auto">
+                    <a:xfrm>
+                      <a:off x="0" y="0"/>
+                      <a:ext cx="5731510" cy="1045210"/>
+                    </a:xfrm>
+                    <a:prstGeom prst="rect">
+                      <a:avLst/>
+                    </a:prstGeom>
+                    <a:noFill/>
+                    <a:ln>
+                      <a:noFill/>
+                    </a:ln>
+                  </pic:spPr>
+                </pic:pic>
+              </a:graphicData>
+            </a:graphic>
+          </wp:inline>
+        </w:drawing>
+      </w:r>
+    </w:p>
+    <w:p>
+      <w:pPr>
+        <w:rPr>
+          <w:sz w:val="20"/>
+        </w:rPr>
+      </w:pPr>
+    </w:p>
+    <w:p/>
+    <w:p/>
+    <w:p/>
     <w:p/>
     <w:p/>
     <w:sectPr>
@@ -642,6 +1200,7 @@
   <w:style w:type="paragraph" w:default="1" w:styleId="Normal">
     <w:name w:val="Normal"/>
     <w:qFormat/>
+    <w:rsid w:val="004478ED"/>
   </w:style>
   <w:style w:type="character" w:default="1" w:styleId="DefaultParagraphFont">
     <w:name w:val="Default Paragraph Font"/>
@@ -669,6 +1228,60 @@
     <w:uiPriority w:val="99"/>
     <w:semiHidden/>
     <w:unhideWhenUsed/>
+  </w:style>
+  <w:style w:type="character" w:styleId="Hyperlink">
+    <w:name w:val="Hyperlink"/>
+    <w:basedOn w:val="DefaultParagraphFont"/>
+    <w:uiPriority w:val="99"/>
+    <w:unhideWhenUsed/>
+    <w:rsid w:val="00481B77"/>
+    <w:rPr>
+      <w:color w:val="0563C1" w:themeColor="hyperlink"/>
+      <w:u w:val="single"/>
+    </w:rPr>
+  </w:style>
+  <w:style w:type="character" w:styleId="UnresolvedMention">
+    <w:name w:val="Unresolved Mention"/>
+    <w:basedOn w:val="DefaultParagraphFont"/>
+    <w:uiPriority w:val="99"/>
+    <w:semiHidden/>
+    <w:unhideWhenUsed/>
+    <w:rsid w:val="00481B77"/>
+    <w:rPr>
+      <w:color w:val="605E5C"/>
+      <w:shd w:val="clear" w:color="auto" w:fill="E1DFDD"/>
+    </w:rPr>
+  </w:style>
+  <w:style w:type="character" w:styleId="FollowedHyperlink">
+    <w:name w:val="FollowedHyperlink"/>
+    <w:basedOn w:val="DefaultParagraphFont"/>
+    <w:uiPriority w:val="99"/>
+    <w:semiHidden/>
+    <w:unhideWhenUsed/>
+    <w:rsid w:val="004478ED"/>
+    <w:rPr>
+      <w:color w:val="954F72" w:themeColor="followedHyperlink"/>
+      <w:u w:val="single"/>
+    </w:rPr>
+  </w:style>
+  <w:style w:type="paragraph" w:styleId="NormalWeb">
+    <w:name w:val="Normal (Web)"/>
+    <w:basedOn w:val="Normal"/>
+    <w:uiPriority w:val="99"/>
+    <w:semiHidden/>
+    <w:unhideWhenUsed/>
+    <w:rsid w:val="004478ED"/>
+    <w:pPr>
+      <w:spacing w:before="100" w:beforeAutospacing="1" w:after="100" w:afterAutospacing="1" w:line="240" w:lineRule="auto"/>
+    </w:pPr>
+    <w:rPr>
+      <w:rFonts w:ascii="Times New Roman" w:eastAsia="Times New Roman" w:hAnsi="Times New Roman" w:cs="Times New Roman"/>
+      <w:kern w:val="0"/>
+      <w:sz w:val="24"/>
+      <w:szCs w:val="24"/>
+      <w:lang w:eastAsia="en-IN" w:bidi="ar-SA"/>
+      <w14:ligatures w14:val="none"/>
+    </w:rPr>
   </w:style>
 </w:styles>
 </file>

</xml_diff>

<commit_message>
single microservice created using python and deployed in kubernetes
</commit_message>
<xml_diff>
--- a/promethus and grafana/errors.docx
+++ b/promethus and grafana/errors.docx
@@ -178,15 +178,7 @@
         <w:t>e</w:t>
       </w:r>
       <w:r>
-        <w:t xml:space="preserve"> </w:t>
-      </w:r>
-      <w:proofErr w:type="gramStart"/>
-      <w:r>
-        <w:t>enable</w:t>
-      </w:r>
-      <w:proofErr w:type="gramEnd"/>
-      <w:r>
-        <w:t xml:space="preserve"> the port in open stack website also but also same problem</w:t>
+        <w:t xml:space="preserve"> enable the port in open stack website also but also same problem</w:t>
       </w:r>
       <w:r>
         <w:t>.</w:t>
@@ -294,33 +286,7 @@
           <w:bCs/>
           <w:color w:val="FF0000"/>
         </w:rPr>
-        <w:t>.</w:t>
-      </w:r>
-      <w:r>
-        <w:rPr>
-          <w:b/>
-          <w:bCs/>
-          <w:color w:val="FF0000"/>
-        </w:rPr>
-        <w:t xml:space="preserve"> Connection </w:t>
-      </w:r>
-      <w:proofErr w:type="spellStart"/>
-      <w:r>
-        <w:rPr>
-          <w:b/>
-          <w:bCs/>
-          <w:color w:val="FF0000"/>
-        </w:rPr>
-        <w:t>refued</w:t>
-      </w:r>
-      <w:proofErr w:type="spellEnd"/>
-      <w:r>
-        <w:rPr>
-          <w:b/>
-          <w:bCs/>
-          <w:color w:val="FF0000"/>
-        </w:rPr>
-        <w:t>.</w:t>
+        <w:t>. Connection refued.</w:t>
       </w:r>
     </w:p>
     <w:p>
@@ -381,15 +347,7 @@
         <w:t>decided,</w:t>
       </w:r>
       <w:r>
-        <w:t xml:space="preserve"> to install in my second </w:t>
-      </w:r>
-      <w:proofErr w:type="spellStart"/>
-      <w:r>
-        <w:t>vm</w:t>
-      </w:r>
-      <w:proofErr w:type="spellEnd"/>
-      <w:r>
-        <w:t>, may be chance of working.</w:t>
+        <w:t xml:space="preserve"> to install in my second vm, may be chance of working.</w:t>
       </w:r>
     </w:p>
     <w:p>
@@ -400,15 +358,7 @@
         <w:t>also,</w:t>
       </w:r>
       <w:r>
-        <w:t xml:space="preserve"> </w:t>
-      </w:r>
-      <w:proofErr w:type="spellStart"/>
-      <w:r>
-        <w:t>iam</w:t>
-      </w:r>
-      <w:proofErr w:type="spellEnd"/>
-      <w:r>
-        <w:t xml:space="preserve"> facing the same issue.</w:t>
+        <w:t xml:space="preserve"> iam facing the same issue.</w:t>
       </w:r>
     </w:p>
     <w:p>
@@ -461,13 +411,8 @@
     </w:p>
     <w:p/>
     <w:p>
-      <w:proofErr w:type="gramStart"/>
-      <w:r>
-        <w:t>so</w:t>
-      </w:r>
-      <w:proofErr w:type="gramEnd"/>
-      <w:r>
-        <w:t xml:space="preserve"> I deleted all, this time I followed this links </w:t>
+      <w:r>
+        <w:t xml:space="preserve">so I deleted all, this time I followed this links </w:t>
       </w:r>
     </w:p>
     <w:p>
@@ -551,6 +496,7 @@
     <w:p>
       <w:pPr>
         <w:rPr>
+          <w:rStyle w:val="Hyperlink"/>
           <w:sz w:val="20"/>
         </w:rPr>
       </w:pPr>
@@ -567,22 +513,22 @@
     <w:p>
       <w:pPr>
         <w:rPr>
+          <w:rStyle w:val="Hyperlink"/>
           <w:sz w:val="20"/>
         </w:rPr>
       </w:pPr>
     </w:p>
     <w:p>
+      <w:r>
+        <w:t>installed the Prometheus and graphana. But in the Prometheus when we check there is no targets atall.</w:t>
+      </w:r>
+    </w:p>
+    <w:p>
       <w:pPr>
         <w:rPr>
           <w:sz w:val="20"/>
         </w:rPr>
       </w:pPr>
-      <w:r>
-        <w:rPr>
-          <w:sz w:val="20"/>
-        </w:rPr>
-        <w:t xml:space="preserve">successfully install the Prometheus and Grafana. </w:t>
-      </w:r>
     </w:p>
     <w:p>
       <w:pPr>
@@ -787,10 +733,154 @@
       </w:pPr>
     </w:p>
     <w:p/>
+    <w:p>
+      <w:r>
+        <w:t xml:space="preserve">4) we are trying to install the </w:t>
+      </w:r>
+    </w:p>
     <w:p/>
+    <w:p>
+      <w:r>
+        <w:t>Successfully installed the Prometheus and Grafana.</w:t>
+      </w:r>
+    </w:p>
+    <w:p>
+      <w:r>
+        <w:t xml:space="preserve">All pods are running. </w:t>
+      </w:r>
+    </w:p>
+    <w:p>
+      <w:r>
+        <w:t>There is no problem in the service and deployment also . all are working fine,.</w:t>
+      </w:r>
+    </w:p>
     <w:p/>
+    <w:p>
+      <w:r>
+        <w:lastRenderedPageBreak/>
+        <w:drawing>
+          <wp:inline distT="0" distB="0" distL="0" distR="0" wp14:anchorId="72D111B7" wp14:editId="1D88934B">
+            <wp:extent cx="5731510" cy="3202940"/>
+            <wp:effectExtent l="0" t="0" r="2540" b="0"/>
+            <wp:docPr id="1711068563" name="Picture 1"/>
+            <wp:cNvGraphicFramePr>
+              <a:graphicFrameLocks xmlns:a="http://schemas.openxmlformats.org/drawingml/2006/main" noChangeAspect="1"/>
+            </wp:cNvGraphicFramePr>
+            <a:graphic xmlns:a="http://schemas.openxmlformats.org/drawingml/2006/main">
+              <a:graphicData uri="http://schemas.openxmlformats.org/drawingml/2006/picture">
+                <pic:pic xmlns:pic="http://schemas.openxmlformats.org/drawingml/2006/picture">
+                  <pic:nvPicPr>
+                    <pic:cNvPr id="1711068563" name=""/>
+                    <pic:cNvPicPr/>
+                  </pic:nvPicPr>
+                  <pic:blipFill>
+                    <a:blip r:embed="rId16"/>
+                    <a:stretch>
+                      <a:fillRect/>
+                    </a:stretch>
+                  </pic:blipFill>
+                  <pic:spPr>
+                    <a:xfrm>
+                      <a:off x="0" y="0"/>
+                      <a:ext cx="5731510" cy="3202940"/>
+                    </a:xfrm>
+                    <a:prstGeom prst="rect">
+                      <a:avLst/>
+                    </a:prstGeom>
+                  </pic:spPr>
+                </pic:pic>
+              </a:graphicData>
+            </a:graphic>
+          </wp:inline>
+        </w:drawing>
+      </w:r>
+    </w:p>
     <w:p/>
+    <w:p>
+      <w:r>
+        <w:drawing>
+          <wp:inline distT="0" distB="0" distL="0" distR="0" wp14:anchorId="1A06380C" wp14:editId="08E36CD9">
+            <wp:extent cx="5731510" cy="2900045"/>
+            <wp:effectExtent l="0" t="0" r="2540" b="0"/>
+            <wp:docPr id="234888202" name="Picture 1"/>
+            <wp:cNvGraphicFramePr>
+              <a:graphicFrameLocks xmlns:a="http://schemas.openxmlformats.org/drawingml/2006/main" noChangeAspect="1"/>
+            </wp:cNvGraphicFramePr>
+            <a:graphic xmlns:a="http://schemas.openxmlformats.org/drawingml/2006/main">
+              <a:graphicData uri="http://schemas.openxmlformats.org/drawingml/2006/picture">
+                <pic:pic xmlns:pic="http://schemas.openxmlformats.org/drawingml/2006/picture">
+                  <pic:nvPicPr>
+                    <pic:cNvPr id="234888202" name=""/>
+                    <pic:cNvPicPr/>
+                  </pic:nvPicPr>
+                  <pic:blipFill>
+                    <a:blip r:embed="rId17"/>
+                    <a:stretch>
+                      <a:fillRect/>
+                    </a:stretch>
+                  </pic:blipFill>
+                  <pic:spPr>
+                    <a:xfrm>
+                      <a:off x="0" y="0"/>
+                      <a:ext cx="5731510" cy="2900045"/>
+                    </a:xfrm>
+                    <a:prstGeom prst="rect">
+                      <a:avLst/>
+                    </a:prstGeom>
+                  </pic:spPr>
+                </pic:pic>
+              </a:graphicData>
+            </a:graphic>
+          </wp:inline>
+        </w:drawing>
+      </w:r>
+    </w:p>
     <w:p/>
+    <w:p>
+      <w:r>
+        <w:t>Error:</w:t>
+      </w:r>
+    </w:p>
+    <w:p/>
+    <w:p>
+      <w:r>
+        <w:drawing>
+          <wp:inline distT="0" distB="0" distL="0" distR="0" wp14:anchorId="6029C463" wp14:editId="2D40EA13">
+            <wp:extent cx="5731510" cy="1005840"/>
+            <wp:effectExtent l="0" t="0" r="2540" b="3810"/>
+            <wp:docPr id="112007844" name="Picture 1"/>
+            <wp:cNvGraphicFramePr>
+              <a:graphicFrameLocks xmlns:a="http://schemas.openxmlformats.org/drawingml/2006/main" noChangeAspect="1"/>
+            </wp:cNvGraphicFramePr>
+            <a:graphic xmlns:a="http://schemas.openxmlformats.org/drawingml/2006/main">
+              <a:graphicData uri="http://schemas.openxmlformats.org/drawingml/2006/picture">
+                <pic:pic xmlns:pic="http://schemas.openxmlformats.org/drawingml/2006/picture">
+                  <pic:nvPicPr>
+                    <pic:cNvPr id="112007844" name=""/>
+                    <pic:cNvPicPr/>
+                  </pic:nvPicPr>
+                  <pic:blipFill>
+                    <a:blip r:embed="rId18"/>
+                    <a:stretch>
+                      <a:fillRect/>
+                    </a:stretch>
+                  </pic:blipFill>
+                  <pic:spPr>
+                    <a:xfrm>
+                      <a:off x="0" y="0"/>
+                      <a:ext cx="5731510" cy="1005840"/>
+                    </a:xfrm>
+                    <a:prstGeom prst="rect">
+                      <a:avLst/>
+                    </a:prstGeom>
+                  </pic:spPr>
+                </pic:pic>
+              </a:graphicData>
+            </a:graphic>
+          </wp:inline>
+        </w:drawing>
+      </w:r>
+    </w:p>
     <w:sectPr>
       <w:pgSz w:w="11906" w:h="16838"/>
       <w:pgMar w:top="1440" w:right="1440" w:bottom="1440" w:left="1440" w:header="708" w:footer="708" w:gutter="0"/>

</xml_diff>